<commit_message>
documentacion *modificacion interaccion usuario maquina
</commit_message>
<xml_diff>
--- a/documentacion/Diseño aplicacion olimpiadas2022jj JJmuseum.docx
+++ b/documentacion/Diseño aplicacion olimpiadas2022jj JJmuseum.docx
@@ -2397,34 +2397,8 @@
           <w:szCs w:val="24"/>
         </w:rPr>
       </w:pPr>
-      <w:r>
-        <w:rPr>
-          <w:rFonts w:ascii="Raleway" w:eastAsia="Raleway" w:hAnsi="Raleway" w:cs="Raleway"/>
-          <w:b/>
-          <w:sz w:val="24"/>
-          <w:szCs w:val="24"/>
-        </w:rPr>
-        <w:t>Cursos del preceptor/a:</w:t>
-      </w:r>
-      <w:r>
-        <w:rPr>
-          <w:rFonts w:ascii="Raleway" w:eastAsia="Raleway" w:hAnsi="Raleway" w:cs="Raleway"/>
-          <w:sz w:val="24"/>
-          <w:szCs w:val="24"/>
-        </w:rPr>
-        <w:t xml:space="preserve"> Apartado pensado para el preceptor en el cual tendrá acceso a sus cursos, a cada materia dentro de ellos y a las clases que también se encuentran en ellas permitiéndole solamente tener lectura de las mismas.</w:t>
-      </w:r>
-    </w:p>
-    <w:p>
-      <w:pPr>
-        <w:spacing w:line="360" w:lineRule="auto"/>
-        <w:jc w:val="both"/>
-        <w:rPr>
-          <w:rFonts w:ascii="Raleway" w:eastAsia="Raleway" w:hAnsi="Raleway" w:cs="Raleway"/>
-          <w:sz w:val="24"/>
-          <w:szCs w:val="24"/>
-        </w:rPr>
-      </w:pPr>
+      <w:bookmarkStart w:id="5" w:name="_GoBack"/>
+      <w:bookmarkEnd w:id="5"/>
       <w:proofErr w:type="spellStart"/>
       <w:r>
         <w:rPr>
@@ -2533,16 +2507,7 @@
           <w:sz w:val="24"/>
           <w:szCs w:val="24"/>
         </w:rPr>
-        <w:t xml:space="preserve"> usuario administrador podrá agregar, modificar, eliminar obras mediante un formulario. A demás, en la sección agenda, </w:t>
-      </w:r>
-      <w:r>
-        <w:rPr>
-          <w:rFonts w:ascii="Raleway" w:eastAsia="Raleway" w:hAnsi="Raleway" w:cs="Raleway"/>
-          <w:sz w:val="24"/>
-          <w:szCs w:val="24"/>
-        </w:rPr>
-        <w:lastRenderedPageBreak/>
-        <w:t>podrá agregar, modificar, eliminar eventos especiales con relación al museo.</w:t>
+        <w:t xml:space="preserve"> usuario administrador podrá agregar, modificar, eliminar obras mediante un formulario. A demás, en la sección agenda, podrá agregar, modificar, eliminar eventos especiales con relación al museo.</w:t>
       </w:r>
     </w:p>
     <w:p>
@@ -2599,6 +2564,7 @@
           <w:sz w:val="24"/>
           <w:szCs w:val="24"/>
         </w:rPr>
+        <w:lastRenderedPageBreak/>
         <w:t xml:space="preserve">Extra: </w:t>
       </w:r>
       <w:r>
@@ -2632,8 +2598,8 @@
           <w:szCs w:val="40"/>
         </w:rPr>
       </w:pPr>
-      <w:bookmarkStart w:id="5" w:name="tyjcwt" w:colFirst="0" w:colLast="0"/>
-      <w:bookmarkEnd w:id="5"/>
+      <w:bookmarkStart w:id="6" w:name="tyjcwt" w:colFirst="0" w:colLast="0"/>
+      <w:bookmarkEnd w:id="6"/>
       <w:r>
         <w:rPr>
           <w:rFonts w:ascii="Raleway" w:eastAsia="Raleway" w:hAnsi="Raleway" w:cs="Raleway"/>
@@ -2757,8 +2723,8 @@
           <w:szCs w:val="40"/>
         </w:rPr>
       </w:pPr>
-      <w:bookmarkStart w:id="6" w:name="3dy6vkm" w:colFirst="0" w:colLast="0"/>
-      <w:bookmarkEnd w:id="6"/>
+      <w:bookmarkStart w:id="7" w:name="3dy6vkm" w:colFirst="0" w:colLast="0"/>
+      <w:bookmarkEnd w:id="7"/>
       <w:r>
         <w:rPr>
           <w:rFonts w:ascii="Raleway" w:eastAsia="Raleway" w:hAnsi="Raleway" w:cs="Raleway"/>
@@ -2854,7 +2820,6 @@
           <w:szCs w:val="30"/>
           <w:u w:val="single"/>
         </w:rPr>
-        <w:lastRenderedPageBreak/>
         <w:t>Pantallas principal</w:t>
       </w:r>
     </w:p>
@@ -2871,9 +2836,11 @@
       <w:r>
         <w:rPr>
           <w:rFonts w:ascii="Raleway" w:eastAsia="Raleway" w:hAnsi="Raleway" w:cs="Raleway"/>
-          <w:sz w:val="24"/>
-          <w:szCs w:val="24"/>
-        </w:rPr>
+          <w:noProof/>
+          <w:sz w:val="24"/>
+          <w:szCs w:val="24"/>
+        </w:rPr>
+        <w:lastRenderedPageBreak/>
         <w:drawing>
           <wp:inline distT="0" distB="0" distL="0" distR="0" wp14:anchorId="75D9A750" wp14:editId="1CCC1693">
             <wp:extent cx="3000794" cy="6030167"/>
@@ -2957,6 +2924,7 @@
       <w:r>
         <w:rPr>
           <w:rFonts w:ascii="Raleway" w:eastAsia="Raleway" w:hAnsi="Raleway" w:cs="Raleway"/>
+          <w:noProof/>
           <w:sz w:val="30"/>
           <w:szCs w:val="30"/>
         </w:rPr>
@@ -3035,6 +3003,7 @@
         <w:rPr>
           <w:rFonts w:ascii="Raleway" w:eastAsia="Raleway" w:hAnsi="Raleway" w:cs="Raleway"/>
           <w:b/>
+          <w:noProof/>
           <w:sz w:val="30"/>
           <w:szCs w:val="30"/>
         </w:rPr>
@@ -3087,8 +3056,8 @@
           <w:szCs w:val="40"/>
         </w:rPr>
       </w:pPr>
-      <w:bookmarkStart w:id="7" w:name="1t3h5sf" w:colFirst="0" w:colLast="0"/>
-      <w:bookmarkEnd w:id="7"/>
+      <w:bookmarkStart w:id="8" w:name="1t3h5sf" w:colFirst="0" w:colLast="0"/>
+      <w:bookmarkEnd w:id="8"/>
       <w:r>
         <w:rPr>
           <w:rFonts w:ascii="Raleway" w:eastAsia="Raleway" w:hAnsi="Raleway" w:cs="Raleway"/>
@@ -3189,7 +3158,6 @@
         </w:rPr>
         <w:t xml:space="preserve">Por ese motivo es que </w:t>
       </w:r>
-      <w:bookmarkStart w:id="8" w:name="_GoBack"/>
       <w:r>
         <w:rPr>
           <w:rFonts w:ascii="Raleway" w:eastAsia="Raleway" w:hAnsi="Raleway" w:cs="Raleway"/>
@@ -3219,7 +3187,6 @@
         </w:rPr>
         <w:t>”</w:t>
       </w:r>
-      <w:bookmarkEnd w:id="8"/>
       <w:r>
         <w:rPr>
           <w:rFonts w:ascii="Raleway" w:eastAsia="Raleway" w:hAnsi="Raleway" w:cs="Raleway"/>
@@ -3409,7 +3376,7 @@
         <w:noProof/>
         <w:color w:val="4472C4"/>
       </w:rPr>
-      <w:t>6</w:t>
+      <w:t>7</w:t>
     </w:r>
     <w:r>
       <w:rPr>

</xml_diff>